<commit_message>
replace only the tag and leave surrounding text as it is
</commit_message>
<xml_diff>
--- a/examples/example-href.docx
+++ b/examples/example-href.docx
@@ -1,6 +1,6 @@
 
 <file path=word/document.xml><?xml version="1.0" encoding="utf-8"?>
-<w:document xmlns:wpc="http://schemas.microsoft.com/office/word/2010/wordprocessingCanvas" xmlns:mc="http://schemas.openxmlformats.org/markup-compatibility/2006" xmlns:o="urn:schemas-microsoft-com:office:office" xmlns:r="http://schemas.openxmlformats.org/officeDocument/2006/relationships" xmlns:m="http://schemas.openxmlformats.org/officeDocument/2006/math" xmlns:v="urn:schemas-microsoft-com:vml" xmlns:wp14="http://schemas.microsoft.com/office/word/2010/wordprocessingDrawing" xmlns:wp="http://schemas.openxmlformats.org/drawingml/2006/wordprocessingDrawing" xmlns:w10="urn:schemas-microsoft-com:office:word" xmlns:w="http://schemas.openxmlformats.org/wordprocessingml/2006/main" xmlns:w14="http://schemas.microsoft.com/office/word/2010/wordml" xmlns:w15="http://schemas.microsoft.com/office/word/2012/wordml" xmlns:wpg="http://schemas.microsoft.com/office/word/2010/wordprocessingGroup" xmlns:wpi="http://schemas.microsoft.com/office/word/2010/wordprocessingInk" xmlns:wne="http://schemas.microsoft.com/office/word/2006/wordml" xmlns:wps="http://schemas.microsoft.com/office/word/2010/wordprocessingShape" mc:Ignorable="w14 w15 wp14">
+<w:document xmlns:wpc="http://schemas.microsoft.com/office/word/2010/wordprocessingCanvas" xmlns:mo="http://schemas.microsoft.com/office/mac/office/2008/main" xmlns:mc="http://schemas.openxmlformats.org/markup-compatibility/2006" xmlns:mv="urn:schemas-microsoft-com:mac:vml" xmlns:o="urn:schemas-microsoft-com:office:office" xmlns:r="http://schemas.openxmlformats.org/officeDocument/2006/relationships" xmlns:m="http://schemas.openxmlformats.org/officeDocument/2006/math" xmlns:v="urn:schemas-microsoft-com:vml" xmlns:wp14="http://schemas.microsoft.com/office/word/2010/wordprocessingDrawing" xmlns:wp="http://schemas.openxmlformats.org/drawingml/2006/wordprocessingDrawing" xmlns:w10="urn:schemas-microsoft-com:office:word" xmlns:w="http://schemas.openxmlformats.org/wordprocessingml/2006/main" xmlns:w14="http://schemas.microsoft.com/office/word/2010/wordml" xmlns:w15="http://schemas.microsoft.com/office/word/2012/wordml" xmlns:wpg="http://schemas.microsoft.com/office/word/2010/wordprocessingGroup" xmlns:wpi="http://schemas.microsoft.com/office/word/2010/wordprocessingInk" xmlns:wne="http://schemas.microsoft.com/office/word/2006/wordml" xmlns:wps="http://schemas.microsoft.com/office/word/2010/wordprocessingShape" mc:Ignorable="w14 w15 wp14">
   <w:body>
     <w:p>
       <w:pPr>
@@ -19,36 +19,14 @@
         <w:rPr>
           <w:lang w:val="en-GB"/>
         </w:rPr>
-        <w:t xml:space="preserve">Lorem ipsum </w:t>
-      </w:r>
-      <w:r>
-        <w:t>{^link</w:t>
-      </w:r>
-      <w:r>
-        <w:t>}</w:t>
+        <w:t xml:space="preserve">Lorem ipsum {^link} </w:t>
       </w:r>
       <w:r>
         <w:rPr>
           <w:lang w:val="en-GB"/>
         </w:rPr>
-        <w:t xml:space="preserve"> </w:t>
+        <w:t>amet.</w:t>
       </w:r>
-      <w:proofErr w:type="spellStart"/>
-      <w:r>
-        <w:rPr>
-          <w:lang w:val="en-GB"/>
-        </w:rPr>
-        <w:t>amet</w:t>
-      </w:r>
-      <w:proofErr w:type="spellEnd"/>
-      <w:r>
-        <w:rPr>
-          <w:lang w:val="en-GB"/>
-        </w:rPr>
-        <w:t>.</w:t>
-      </w:r>
-      <w:bookmarkStart w:id="0" w:name="_GoBack"/>
-      <w:bookmarkEnd w:id="0"/>
     </w:p>
     <w:p>
       <w:pPr>
@@ -56,6 +34,21 @@
           <w:lang w:val="en-US"/>
         </w:rPr>
       </w:pPr>
+      <w:r>
+        <w:rPr>
+          <w:lang w:val="en-US"/>
+        </w:rPr>
+        <w:t>Only this {^link} should be replaced, but not the whole sentence!</w:t>
+      </w:r>
+    </w:p>
+    <w:p>
+      <w:pPr>
+        <w:rPr>
+          <w:lang w:val="en-US"/>
+        </w:rPr>
+      </w:pPr>
+      <w:bookmarkStart w:id="0" w:name="_GoBack"/>
+      <w:bookmarkEnd w:id="0"/>
     </w:p>
     <w:sectPr>
       <w:pgSz w:w="11906" w:h="16838"/>
@@ -84,7 +77,7 @@
       </w:pPr>
     </w:pPrDefault>
   </w:docDefaults>
-  <w:latentStyles w:defLockedState="0" w:defUIPriority="99" w:defSemiHidden="0" w:defUnhideWhenUsed="0" w:defQFormat="0" w:count="371">
+  <w:latentStyles w:defLockedState="0" w:defUIPriority="99" w:defSemiHidden="0" w:defUnhideWhenUsed="0" w:defQFormat="0" w:count="382">
     <w:lsdException w:name="Normal" w:uiPriority="0" w:qFormat="1"/>
     <w:lsdException w:name="heading 1" w:uiPriority="9" w:qFormat="1"/>
     <w:lsdException w:name="heading 2" w:semiHidden="1" w:uiPriority="9" w:unhideWhenUsed="1" w:qFormat="1"/>
@@ -447,19 +440,21 @@
     <w:lsdException w:name="List Table 5 Dark Accent 6" w:uiPriority="50"/>
     <w:lsdException w:name="List Table 6 Colorful Accent 6" w:uiPriority="51"/>
     <w:lsdException w:name="List Table 7 Colorful Accent 6" w:uiPriority="52"/>
+    <w:lsdException w:name="Mention" w:semiHidden="1" w:unhideWhenUsed="1"/>
+    <w:lsdException w:name="Smart Hyperlink" w:semiHidden="1" w:unhideWhenUsed="1"/>
   </w:latentStyles>
-  <w:style w:type="paragraph" w:default="1" w:styleId="Normal">
+  <w:style w:type="paragraph" w:default="1" w:styleId="Standard">
     <w:name w:val="Normal"/>
     <w:qFormat/>
     <w:rsid w:val="00147A77"/>
   </w:style>
-  <w:style w:type="character" w:default="1" w:styleId="DefaultParagraphFont">
+  <w:style w:type="character" w:default="1" w:styleId="Absatz-Standardschriftart">
     <w:name w:val="Default Paragraph Font"/>
     <w:uiPriority w:val="1"/>
     <w:semiHidden/>
     <w:unhideWhenUsed/>
   </w:style>
-  <w:style w:type="table" w:default="1" w:styleId="TableNormal">
+  <w:style w:type="table" w:default="1" w:styleId="NormaleTabelle">
     <w:name w:val="Normal Table"/>
     <w:uiPriority w:val="99"/>
     <w:semiHidden/>
@@ -474,7 +469,7 @@
       </w:tblCellMar>
     </w:tblPr>
   </w:style>
-  <w:style w:type="numbering" w:default="1" w:styleId="NoList">
+  <w:style w:type="numbering" w:default="1" w:styleId="KeineListe">
     <w:name w:val="No List"/>
     <w:uiPriority w:val="99"/>
     <w:semiHidden/>

</xml_diff>